<commit_message>
Subiendo los últimos cambios
</commit_message>
<xml_diff>
--- a/INFORME - GESTION DE DATOS _ MARLON YBER QUISPE OLANO.docx
+++ b/INFORME - GESTION DE DATOS _ MARLON YBER QUISPE OLANO.docx
@@ -3684,7 +3684,7 @@
           <w:ilvl w:val="0"/>
           <w:numId w:val="5"/>
         </w:numPr>
-        <w:spacing w:line="240" w:lineRule="auto"/>
+        <w:spacing w:line="480" w:lineRule="auto"/>
         <w:rPr>
           <w:b/>
           <w:sz w:val="28"/>
@@ -3703,13 +3703,34 @@
     <w:p>
       <w:pPr>
         <w:widowControl w:val="0"/>
-        <w:spacing w:before="200" w:line="360" w:lineRule="auto"/>
-        <w:ind w:left="1440"/>
-        <w:jc w:val="both"/>
-        <w:rPr>
-          <w:sz w:val="24"/>
-          <w:szCs w:val="24"/>
-          <w:lang w:val="es-PE"/>
+        <w:spacing w:line="480" w:lineRule="auto"/>
+        <w:ind w:left="720"/>
+        <w:rPr>
+          <w:b/>
+          <w:sz w:val="28"/>
+          <w:szCs w:val="28"/>
+          <w:u w:val="single"/>
+        </w:rPr>
+      </w:pPr>
+      <w:r>
+        <w:rPr>
+          <w:b/>
+          <w:sz w:val="28"/>
+          <w:szCs w:val="28"/>
+          <w:u w:val="single"/>
+        </w:rPr>
+        <w:t>2.1</w:t>
+      </w:r>
+    </w:p>
+    <w:p>
+      <w:pPr>
+        <w:widowControl w:val="0"/>
+        <w:spacing w:line="240" w:lineRule="auto"/>
+        <w:ind w:left="720"/>
+        <w:rPr>
+          <w:b/>
+          <w:sz w:val="28"/>
+          <w:szCs w:val="28"/>
         </w:rPr>
       </w:pPr>
     </w:p>
@@ -4297,7 +4318,7 @@
   <w:abstractNum w:abstractNumId="4" w15:restartNumberingAfterBreak="0">
     <w:nsid w:val="55B7146C"/>
     <w:multiLevelType w:val="multilevel"/>
-    <w:tmpl w:val="2982A2DC"/>
+    <w:tmpl w:val="FA820746"/>
     <w:lvl w:ilvl="0">
       <w:start w:val="1"/>
       <w:numFmt w:val="decimal"/>
@@ -4312,15 +4333,12 @@
     </w:lvl>
     <w:lvl w:ilvl="1">
       <w:start w:val="1"/>
-      <w:numFmt w:val="lowerLetter"/>
+      <w:numFmt w:val="decimal"/>
       <w:lvlText w:val="%2."/>
       <w:lvlJc w:val="left"/>
       <w:pPr>
         <w:ind w:left="1440" w:hanging="360"/>
       </w:pPr>
-      <w:rPr>
-        <w:u w:val="none"/>
-      </w:rPr>
     </w:lvl>
     <w:lvl w:ilvl="2">
       <w:start w:val="1"/>

</xml_diff>